<commit_message>
Added TLS channel between clients to documentation
</commit_message>
<xml_diff>
--- a/docs/armadill.docx
+++ b/docs/armadill.docx
@@ -129,7 +129,21 @@
         <w:t xml:space="preserve"> to </w:t>
       </w:r>
       <w:r>
-        <w:t xml:space="preserve">each other. They will then verify them. If both are valid, they will use </w:t>
+        <w:t>each other. They will then verify them. If both are valid, they will</w:t>
+      </w:r>
+      <w:r>
+        <w:t xml:space="preserve"> </w:t>
+      </w:r>
+      <w:r>
+        <w:t>establish</w:t>
+      </w:r>
+      <w:bookmarkStart w:id="0" w:name="_GoBack"/>
+      <w:bookmarkEnd w:id="0"/>
+      <w:r>
+        <w:t xml:space="preserve"> TLS connection and</w:t>
+      </w:r>
+      <w:r>
+        <w:t xml:space="preserve"> use </w:t>
       </w:r>
       <w:proofErr w:type="spellStart"/>
       <w:r>
@@ -440,10 +454,7 @@
         <w:t>User interface is currently designed as command console, with later option to expand into GUI.</w:t>
       </w:r>
     </w:p>
-    <w:p>
-      <w:bookmarkStart w:id="0" w:name="_GoBack"/>
-      <w:bookmarkEnd w:id="0"/>
-    </w:p>
+    <w:p/>
     <w:sectPr>
       <w:pgSz w:w="11906" w:h="16838"/>
       <w:pgMar w:top="1417" w:right="1417" w:bottom="1417" w:left="1417" w:header="708" w:footer="708" w:gutter="0"/>

</xml_diff>